<commit_message>
Diario + Gestione formato output
</commit_message>
<xml_diff>
--- a/4_Diari/2023-03-31_Diario_MongaCurialeRatti.docx
+++ b/4_Diari/2023-03-31_Diario_MongaCurialeRatti.docx
@@ -114,20 +114,22 @@
               <w:rPr>
                 <w:rFonts w:ascii="Arial" w:hAnsi="Arial" w:cs="Arial"/>
               </w:rPr>
-              <w:t>10</w:t>
+              <w:t>31</w:t>
             </w:r>
             <w:r>
               <w:rPr>
                 <w:rFonts w:ascii="Arial" w:hAnsi="Arial" w:cs="Arial"/>
               </w:rPr>
-              <w:t>.0</w:t>
+              <w:t>.</w:t>
             </w:r>
             <w:r>
               <w:rPr>
                 <w:rFonts w:ascii="Arial" w:hAnsi="Arial" w:cs="Arial"/>
               </w:rPr>
-              <w:t>2</w:t>
+              <w:t>03</w:t>
             </w:r>
+            <w:bookmarkStart w:id="0" w:name="_GoBack"/>
+            <w:bookmarkEnd w:id="0"/>
             <w:r>
               <w:rPr>
                 <w:rFonts w:ascii="Arial" w:hAnsi="Arial" w:cs="Arial"/>
@@ -166,9 +168,9 @@
                 <w:rFonts w:ascii="Arial" w:hAnsi="Arial" w:cs="Arial"/>
               </w:rPr>
             </w:pPr>
-            <w:bookmarkStart w:id="0" w:name="OLE_LINK10"/>
-            <w:bookmarkStart w:id="1" w:name="OLE_LINK11"/>
-            <w:bookmarkStart w:id="2" w:name="OLE_LINK12"/>
+            <w:bookmarkStart w:id="1" w:name="OLE_LINK10"/>
+            <w:bookmarkStart w:id="2" w:name="OLE_LINK11"/>
+            <w:bookmarkStart w:id="3" w:name="OLE_LINK12"/>
             <w:r>
               <w:rPr>
                 <w:rFonts w:ascii="Arial" w:hAnsi="Arial" w:cs="Arial"/>
@@ -189,12 +191,59 @@
                 <w:rFonts w:ascii="Arial" w:hAnsi="Arial" w:cs="Arial"/>
               </w:rPr>
             </w:pPr>
+            <w:r>
+              <w:rPr>
+                <w:rFonts w:ascii="Arial" w:hAnsi="Arial" w:cs="Arial"/>
+              </w:rPr>
+              <w:t>https://www.saltycrane.com/blog/2011/11/how-get-username-home-directory-and-hostname-python/</w:t>
+            </w:r>
+          </w:p>
+          <w:p>
+            <w:pPr>
+              <w:rPr>
+                <w:rFonts w:ascii="Arial" w:hAnsi="Arial" w:cs="Arial"/>
+              </w:rPr>
+            </w:pPr>
+            <w:r>
+              <w:rPr>
+                <w:rFonts w:ascii="Arial" w:hAnsi="Arial" w:cs="Arial"/>
+              </w:rPr>
+              <w:t>Download immagine nella cartella utente del formato selezionato tra (</w:t>
+            </w:r>
+            <w:proofErr w:type="spellStart"/>
+            <w:r>
+              <w:rPr>
+                <w:rFonts w:ascii="Arial" w:hAnsi="Arial" w:cs="Arial"/>
+              </w:rPr>
+              <w:t>png</w:t>
+            </w:r>
+            <w:proofErr w:type="spellEnd"/>
+            <w:r>
+              <w:rPr>
+                <w:rFonts w:ascii="Arial" w:hAnsi="Arial" w:cs="Arial"/>
+              </w:rPr>
+              <w:t xml:space="preserve">, </w:t>
+            </w:r>
+            <w:proofErr w:type="spellStart"/>
+            <w:r>
+              <w:rPr>
+                <w:rFonts w:ascii="Arial" w:hAnsi="Arial" w:cs="Arial"/>
+              </w:rPr>
+              <w:t>webp</w:t>
+            </w:r>
+            <w:proofErr w:type="spellEnd"/>
+            <w:r>
+              <w:rPr>
+                <w:rFonts w:ascii="Arial" w:hAnsi="Arial" w:cs="Arial"/>
+              </w:rPr>
+              <w:t>, jpg)</w:t>
+            </w:r>
           </w:p>
         </w:tc>
       </w:tr>
-      <w:bookmarkEnd w:id="0"/>
       <w:bookmarkEnd w:id="1"/>
       <w:bookmarkEnd w:id="2"/>
+      <w:bookmarkEnd w:id="3"/>
     </w:tbl>
     <w:p>
       <w:pPr>
@@ -250,6 +299,12 @@
                 <w:rFonts w:ascii="Arial" w:hAnsi="Arial" w:cs="Arial"/>
               </w:rPr>
             </w:pPr>
+            <w:r>
+              <w:rPr>
+                <w:rFonts w:ascii="Arial" w:hAnsi="Arial" w:cs="Arial"/>
+              </w:rPr>
+              <w:t>Non si concatenava una stringa nel metodo tradizionale, dunque abbiamo utilizzato il metodo f</w:t>
+            </w:r>
           </w:p>
         </w:tc>
       </w:tr>
@@ -354,8 +409,6 @@
                 <w:rFonts w:ascii="Arial" w:hAnsi="Arial" w:cs="Arial"/>
               </w:rPr>
             </w:pPr>
-            <w:bookmarkStart w:id="3" w:name="_GoBack"/>
-            <w:bookmarkEnd w:id="3"/>
           </w:p>
         </w:tc>
       </w:tr>
@@ -4042,7 +4095,7 @@
 </file>
 
 <file path=customXml/itemProps1.xml><?xml version="1.0" encoding="utf-8"?>
-<ds:datastoreItem xmlns:ds="http://schemas.openxmlformats.org/officeDocument/2006/customXml" ds:itemID="{DB114B26-0250-47A0-A1DB-B666A0208D7C}">
+<ds:datastoreItem xmlns:ds="http://schemas.openxmlformats.org/officeDocument/2006/customXml" ds:itemID="{2646C3EC-6615-46DB-8146-B34797FA21AF}">
   <ds:schemaRefs>
     <ds:schemaRef ds:uri="http://schemas.openxmlformats.org/officeDocument/2006/bibliography"/>
   </ds:schemaRefs>

</xml_diff>

<commit_message>
Scelta formato di output + pulizia generale + Diario
</commit_message>
<xml_diff>
--- a/4_Diari/2023-03-31_Diario_MongaCurialeRatti.docx
+++ b/4_Diari/2023-03-31_Diario_MongaCurialeRatti.docx
@@ -205,7 +205,7 @@
                 <w:rFonts w:ascii="Arial" w:hAnsi="Arial" w:cs="Arial"/>
               </w:rPr>
             </w:pPr>
-            <w:hyperlink r:id="rId9" w:history="1">
+            <w:hyperlink r:id="rId9" w:anchor=":~:text=You%20can%20simply%20convert%20the,image%20in%20the%20identified%20format" w:history="1">
               <w:r>
                 <w:rPr>
                   <w:rStyle w:val="Collegamentoipertestuale"/>
@@ -231,7 +231,21 @@
               <w:rPr>
                 <w:rFonts w:ascii="Arial" w:hAnsi="Arial" w:cs="Arial"/>
               </w:rPr>
-              <w:t>Download immagine nella cartella utente del formato selezionato tra (</w:t>
+              <w:t xml:space="preserve">Download immagine nella cartella </w:t>
+            </w:r>
+            <w:r>
+              <w:rPr>
+                <w:rFonts w:ascii="Arial" w:hAnsi="Arial" w:cs="Arial"/>
+              </w:rPr>
+              <w:t>download dell’</w:t>
+            </w:r>
+            <w:bookmarkStart w:id="3" w:name="_GoBack"/>
+            <w:bookmarkEnd w:id="3"/>
+            <w:r>
+              <w:rPr>
+                <w:rFonts w:ascii="Arial" w:hAnsi="Arial" w:cs="Arial"/>
+              </w:rPr>
+              <w:t>utente del formato selezionato tra (</w:t>
             </w:r>
             <w:proofErr w:type="spellStart"/>
             <w:r>
@@ -261,6 +275,65 @@
               </w:rPr>
               <w:t>, jpg)</w:t>
             </w:r>
+          </w:p>
+          <w:p>
+            <w:pPr>
+              <w:rPr>
+                <w:rFonts w:ascii="Arial" w:hAnsi="Arial" w:cs="Arial"/>
+              </w:rPr>
+            </w:pPr>
+            <w:r>
+              <w:rPr>
+                <w:rFonts w:ascii="Arial" w:hAnsi="Arial" w:cs="Arial"/>
+              </w:rPr>
+              <w:t>Aggiunta input per l</w:t>
+            </w:r>
+            <w:r>
+              <w:rPr>
+                <w:rFonts w:ascii="Arial" w:hAnsi="Arial" w:cs="Arial"/>
+              </w:rPr>
+              <w:t>e</w:t>
+            </w:r>
+            <w:r>
+              <w:rPr>
+                <w:rFonts w:ascii="Arial" w:hAnsi="Arial" w:cs="Arial"/>
+              </w:rPr>
+              <w:t xml:space="preserve"> dimensioni dell’immagine con calcolazione automatica di quella mancante.</w:t>
+            </w:r>
+          </w:p>
+          <w:p>
+            <w:pPr>
+              <w:rPr>
+                <w:rFonts w:ascii="Arial" w:hAnsi="Arial" w:cs="Arial"/>
+              </w:rPr>
+            </w:pPr>
+            <w:r>
+              <w:rPr>
+                <w:rFonts w:ascii="Arial" w:hAnsi="Arial" w:cs="Arial"/>
+              </w:rPr>
+              <w:t xml:space="preserve">Sistemato tutte le path </w:t>
+            </w:r>
+            <w:proofErr w:type="spellStart"/>
+            <w:r>
+              <w:rPr>
+                <w:rFonts w:ascii="Arial" w:hAnsi="Arial" w:cs="Arial"/>
+              </w:rPr>
+              <w:t>hardcoded</w:t>
+            </w:r>
+            <w:proofErr w:type="spellEnd"/>
+            <w:r>
+              <w:rPr>
+                <w:rFonts w:ascii="Arial" w:hAnsi="Arial" w:cs="Arial"/>
+              </w:rPr>
+              <w:t xml:space="preserve"> + pulizia del file + output più chiari</w:t>
+            </w:r>
+          </w:p>
+          <w:p>
+            <w:pPr>
+              <w:rPr>
+                <w:rFonts w:ascii="Arial" w:hAnsi="Arial" w:cs="Arial"/>
+              </w:rPr>
+            </w:pPr>
           </w:p>
         </w:tc>
       </w:tr>
@@ -340,21 +413,19 @@
               <w:rPr>
                 <w:rFonts w:ascii="Arial" w:hAnsi="Arial" w:cs="Arial"/>
               </w:rPr>
-              <w:t xml:space="preserve">, dunque abbiamo inserito quest’ultimi in </w:t>
+              <w:t>, dunque abbiamo inserito quest’ultimi in un</w:t>
             </w:r>
-            <w:proofErr w:type="gramStart"/>
             <w:r>
               <w:rPr>
                 <w:rFonts w:ascii="Arial" w:hAnsi="Arial" w:cs="Arial"/>
               </w:rPr>
-              <w:t>un nuova</w:t>
+              <w:t>a</w:t>
             </w:r>
-            <w:proofErr w:type="gramEnd"/>
             <w:r>
               <w:rPr>
                 <w:rFonts w:ascii="Arial" w:hAnsi="Arial" w:cs="Arial"/>
               </w:rPr>
-              <w:t xml:space="preserve"> classe.</w:t>
+              <w:t xml:space="preserve"> nuova classe.</w:t>
             </w:r>
           </w:p>
           <w:p>
@@ -375,8 +446,61 @@
               </w:rPr>
               <w:t>.</w:t>
             </w:r>
-            <w:bookmarkStart w:id="3" w:name="_GoBack"/>
-            <w:bookmarkEnd w:id="3"/>
+          </w:p>
+          <w:p>
+            <w:pPr>
+              <w:rPr>
+                <w:rFonts w:ascii="Arial" w:hAnsi="Arial" w:cs="Arial"/>
+              </w:rPr>
+            </w:pPr>
+            <w:r>
+              <w:rPr>
+                <w:rFonts w:ascii="Arial" w:hAnsi="Arial" w:cs="Arial"/>
+              </w:rPr>
+              <w:t>Il metodo “</w:t>
+            </w:r>
+            <w:proofErr w:type="spellStart"/>
+            <w:r>
+              <w:rPr>
+                <w:rFonts w:ascii="Arial" w:hAnsi="Arial" w:cs="Arial"/>
+              </w:rPr>
+              <w:t>on_text</w:t>
+            </w:r>
+            <w:proofErr w:type="spellEnd"/>
+            <w:r>
+              <w:rPr>
+                <w:rFonts w:ascii="Arial" w:hAnsi="Arial" w:cs="Arial"/>
+              </w:rPr>
+              <w:t xml:space="preserve">” generava problemi con l’input dei valori, per risolverlo ho </w:t>
+            </w:r>
+            <w:proofErr w:type="spellStart"/>
+            <w:r>
+              <w:rPr>
+                <w:rFonts w:ascii="Arial" w:hAnsi="Arial" w:cs="Arial"/>
+              </w:rPr>
+              <w:t>utilitzzato</w:t>
+            </w:r>
+            <w:proofErr w:type="spellEnd"/>
+            <w:r>
+              <w:rPr>
+                <w:rFonts w:ascii="Arial" w:hAnsi="Arial" w:cs="Arial"/>
+              </w:rPr>
+              <w:t xml:space="preserve"> il metodo </w:t>
+            </w:r>
+            <w:proofErr w:type="spellStart"/>
+            <w:r>
+              <w:rPr>
+                <w:rFonts w:ascii="Arial" w:hAnsi="Arial" w:cs="Arial"/>
+              </w:rPr>
+              <w:t>on_focus</w:t>
+            </w:r>
+            <w:proofErr w:type="spellEnd"/>
+            <w:r>
+              <w:rPr>
+                <w:rFonts w:ascii="Arial" w:hAnsi="Arial" w:cs="Arial"/>
+              </w:rPr>
+              <w:t>.</w:t>
+            </w:r>
           </w:p>
         </w:tc>
       </w:tr>
@@ -4167,7 +4291,7 @@
 </file>
 
 <file path=customXml/itemProps1.xml><?xml version="1.0" encoding="utf-8"?>
-<ds:datastoreItem xmlns:ds="http://schemas.openxmlformats.org/officeDocument/2006/customXml" ds:itemID="{92900F1E-F218-440E-A935-6381C35A66B0}">
+<ds:datastoreItem xmlns:ds="http://schemas.openxmlformats.org/officeDocument/2006/customXml" ds:itemID="{6D4564B3-A1C1-423D-AA4D-07A3D7DF9A99}">
   <ds:schemaRefs>
     <ds:schemaRef ds:uri="http://schemas.openxmlformats.org/officeDocument/2006/bibliography"/>
   </ds:schemaRefs>

</xml_diff>

<commit_message>
Diario + GUI aggiornata
</commit_message>
<xml_diff>
--- a/4_Diari/2023-03-31_Diario_MongaCurialeRatti.docx
+++ b/4_Diari/2023-03-31_Diario_MongaCurialeRatti.docx
@@ -239,8 +239,6 @@
               </w:rPr>
               <w:t>download dell’</w:t>
             </w:r>
-            <w:bookmarkStart w:id="3" w:name="_GoBack"/>
-            <w:bookmarkEnd w:id="3"/>
             <w:r>
               <w:rPr>
                 <w:rFonts w:ascii="Arial" w:hAnsi="Arial" w:cs="Arial"/>
@@ -286,19 +284,7 @@
               <w:rPr>
                 <w:rFonts w:ascii="Arial" w:hAnsi="Arial" w:cs="Arial"/>
               </w:rPr>
-              <w:t>Aggiunta input per l</w:t>
-            </w:r>
-            <w:r>
-              <w:rPr>
-                <w:rFonts w:ascii="Arial" w:hAnsi="Arial" w:cs="Arial"/>
-              </w:rPr>
-              <w:t>e</w:t>
-            </w:r>
-            <w:r>
-              <w:rPr>
-                <w:rFonts w:ascii="Arial" w:hAnsi="Arial" w:cs="Arial"/>
-              </w:rPr>
-              <w:t xml:space="preserve"> dimensioni dell’immagine con calcolazione automatica di quella mancante.</w:t>
+              <w:t>Aggiunta input per le dimensioni dell’immagine con calcolazione automatica di quella mancante.</w:t>
             </w:r>
           </w:p>
           <w:p>
@@ -326,6 +312,104 @@
                 <w:rFonts w:ascii="Arial" w:hAnsi="Arial" w:cs="Arial"/>
               </w:rPr>
               <w:t xml:space="preserve"> + pulizia del file + output più chiari</w:t>
+            </w:r>
+          </w:p>
+          <w:p>
+            <w:pPr>
+              <w:rPr>
+                <w:rFonts w:ascii="Arial" w:hAnsi="Arial" w:cs="Arial"/>
+              </w:rPr>
+            </w:pPr>
+          </w:p>
+          <w:p>
+            <w:pPr>
+              <w:rPr>
+                <w:rFonts w:ascii="Arial" w:hAnsi="Arial" w:cs="Arial"/>
+              </w:rPr>
+            </w:pPr>
+            <w:r>
+              <w:rPr>
+                <w:rFonts w:ascii="Arial" w:hAnsi="Arial" w:cs="Arial"/>
+              </w:rPr>
+              <w:t>Continuato</w:t>
+            </w:r>
+            <w:r>
+              <w:rPr>
+                <w:rFonts w:ascii="Arial" w:hAnsi="Arial" w:cs="Arial"/>
+              </w:rPr>
+              <w:t xml:space="preserve"> a separare il codice in varie classi</w:t>
+            </w:r>
+          </w:p>
+          <w:p>
+            <w:pPr>
+              <w:rPr>
+                <w:rFonts w:ascii="Arial" w:hAnsi="Arial" w:cs="Arial"/>
+              </w:rPr>
+            </w:pPr>
+          </w:p>
+          <w:p>
+            <w:pPr>
+              <w:rPr>
+                <w:rFonts w:ascii="Arial" w:hAnsi="Arial" w:cs="Arial"/>
+              </w:rPr>
+            </w:pPr>
+            <w:hyperlink r:id="rId10" w:anchor="queue-objects" w:history="1">
+              <w:r>
+                <w:rPr>
+                  <w:rStyle w:val="Collegamentoipertestuale"/>
+                  <w:rFonts w:ascii="Arial" w:hAnsi="Arial" w:cs="Arial"/>
+                </w:rPr>
+                <w:t>https://docs.python.org/3/library/queue.html#queue-objects</w:t>
+              </w:r>
+            </w:hyperlink>
+          </w:p>
+          <w:p>
+            <w:pPr>
+              <w:rPr>
+                <w:rFonts w:ascii="Arial" w:hAnsi="Arial" w:cs="Arial"/>
+              </w:rPr>
+            </w:pPr>
+            <w:hyperlink r:id="rId11" w:history="1">
+              <w:r>
+                <w:rPr>
+                  <w:rStyle w:val="Collegamentoipertestuale"/>
+                  <w:rFonts w:ascii="Arial" w:hAnsi="Arial" w:cs="Arial"/>
+                </w:rPr>
+                <w:t>https://kivy.org/doc/stable/guide/events.html</w:t>
+              </w:r>
+            </w:hyperlink>
+          </w:p>
+          <w:p>
+            <w:pPr>
+              <w:rPr>
+                <w:rFonts w:ascii="Arial" w:hAnsi="Arial" w:cs="Arial"/>
+              </w:rPr>
+            </w:pPr>
+            <w:r>
+              <w:rPr>
+                <w:rFonts w:ascii="Arial" w:hAnsi="Arial" w:cs="Arial"/>
+              </w:rPr>
+              <w:t>Risolto il problema per il passaggio della path da una classe all’altra</w:t>
+            </w:r>
+          </w:p>
+          <w:p>
+            <w:pPr>
+              <w:rPr>
+                <w:rFonts w:ascii="Arial" w:hAnsi="Arial" w:cs="Arial"/>
+              </w:rPr>
+            </w:pPr>
+          </w:p>
+          <w:p>
+            <w:pPr>
+              <w:rPr>
+                <w:rFonts w:ascii="Arial" w:hAnsi="Arial" w:cs="Arial"/>
+              </w:rPr>
+            </w:pPr>
+            <w:r>
+              <w:rPr>
+                <w:rFonts w:ascii="Arial" w:hAnsi="Arial" w:cs="Arial"/>
+              </w:rPr>
+              <w:t>Iniziato ad implementare il codice per la scelta delle parti all’interno della GUI</w:t>
             </w:r>
           </w:p>
           <w:p>
@@ -502,7 +586,29 @@
               <w:t>.</w:t>
             </w:r>
           </w:p>
+          <w:p>
+            <w:pPr>
+              <w:rPr>
+                <w:rFonts w:ascii="Arial" w:hAnsi="Arial" w:cs="Arial"/>
+              </w:rPr>
+            </w:pPr>
+          </w:p>
+          <w:p>
+            <w:pPr>
+              <w:rPr>
+                <w:rFonts w:ascii="Arial" w:hAnsi="Arial" w:cs="Arial"/>
+              </w:rPr>
+            </w:pPr>
+            <w:r>
+              <w:rPr>
+                <w:rFonts w:ascii="Arial" w:hAnsi="Arial" w:cs="Arial"/>
+              </w:rPr>
+              <w:t>Non riusciamo a mandare la path dalla classe dell’immagine a quella della GUI né tramite variabile globale né tramite metodo, risolto utilizzando un Clock che ogni decimo di secondo richiama il metodo per prendere la path e aggiorna l’immagine sulla GUI</w:t>
+            </w:r>
+          </w:p>
         </w:tc>
+        <w:bookmarkStart w:id="3" w:name="_GoBack"/>
+        <w:bookmarkEnd w:id="3"/>
       </w:tr>
     </w:tbl>
     <w:p>
@@ -553,6 +659,12 @@
                 <w:rFonts w:ascii="Arial" w:hAnsi="Arial" w:cs="Arial"/>
               </w:rPr>
             </w:pPr>
+            <w:r>
+              <w:rPr>
+                <w:rFonts w:ascii="Arial" w:hAnsi="Arial" w:cs="Arial"/>
+              </w:rPr>
+              <w:t>Abbiamo svolto tutte le attività “secondarie” ma manca quella più importante, la generazione delle parole sull’immagine, inoltre dobbiamo implementare ancora tutte le funzionalità sulla nuova GUI.</w:t>
+            </w:r>
           </w:p>
         </w:tc>
       </w:tr>
@@ -605,6 +717,12 @@
                 <w:rFonts w:ascii="Arial" w:hAnsi="Arial" w:cs="Arial"/>
               </w:rPr>
             </w:pPr>
+            <w:r>
+              <w:rPr>
+                <w:rFonts w:ascii="Arial" w:hAnsi="Arial" w:cs="Arial"/>
+              </w:rPr>
+              <w:t>Implementare il tutto sulla GUI ed averla funzionante fino al punto corrente, iniziare con l’algoritmo per la generazione delle parole sull’immagine</w:t>
+            </w:r>
           </w:p>
         </w:tc>
       </w:tr>
@@ -617,8 +735,8 @@
       </w:pPr>
     </w:p>
     <w:sectPr>
-      <w:headerReference w:type="default" r:id="rId10"/>
-      <w:footerReference w:type="default" r:id="rId11"/>
+      <w:headerReference w:type="default" r:id="rId12"/>
+      <w:footerReference w:type="default" r:id="rId13"/>
       <w:pgSz w:w="11906" w:h="16838"/>
       <w:pgMar w:top="1135" w:right="1134" w:bottom="993" w:left="1134" w:header="708" w:footer="314" w:gutter="0"/>
       <w:cols w:space="708"/>
@@ -4291,7 +4409,7 @@
 </file>
 
 <file path=customXml/itemProps1.xml><?xml version="1.0" encoding="utf-8"?>
-<ds:datastoreItem xmlns:ds="http://schemas.openxmlformats.org/officeDocument/2006/customXml" ds:itemID="{6D4564B3-A1C1-423D-AA4D-07A3D7DF9A99}">
+<ds:datastoreItem xmlns:ds="http://schemas.openxmlformats.org/officeDocument/2006/customXml" ds:itemID="{5397B047-4A11-46A2-BBFC-DBDE021BD3D0}">
   <ds:schemaRefs>
     <ds:schemaRef ds:uri="http://schemas.openxmlformats.org/officeDocument/2006/bibliography"/>
   </ds:schemaRefs>

</xml_diff>